<commit_message>
new-verification knopochka is no more blue
</commit_message>
<xml_diff>
--- a/backend/temp/docx/svidOutput.docx
+++ b/backend/temp/docx/svidOutput.docx
@@ -197,7 +197,7 @@
         <w:rPr>
           <w:sz w:val="22"/>
         </w:rPr>
-        <w:t xml:space="preserve">1013310111807</w:t>
+        <w:t xml:space="preserve">1013309111808</w:t>
       </w:r>
       <w:r>
         <w:rPr>
@@ -384,7 +384,7 @@
         <w:rPr>
           <w:sz w:val="22"/>
         </w:rPr>
-        <w:t xml:space="preserve">395097</w:t>
+        <w:t xml:space="preserve">031336</w:t>
       </w:r>
     </w:p>
     <w:p>

</xml_diff>